<commit_message>
holly shit...i forgot to saving my files
</commit_message>
<xml_diff>
--- a/doc/UVLOGER实验报告二/201705130112 张烜/201705130112 张烜 个人工作报告.docx
+++ b/doc/UVLOGER实验报告二/201705130112 张烜/201705130112 张烜 个人工作报告.docx
@@ -1084,7 +1084,21 @@
         <w:rPr>
           <w:rFonts w:ascii="Consolas" w:hAnsi="Consolas" w:hint="eastAsia"/>
         </w:rPr>
-        <w:t>首先在项目启动的时候，会有一个需求变更机制，当需求变更时，是需要相关干系人决策的；另外，用户需求发生变更时，首先考虑是否合理，变更成本，是否紧急，不紧急排在后面；如果需求变更不合理，就需和用户协商，告诉用户哪里不合理。当用户不断发生需求变更时，想一下是用户自己根本不知道自己的真正需求是什么，还是我们理解不到位给用户的东西不是他想要的？所以现在需要挖掘用户变更需求的原因，为什么变更，引导用户挖掘自己真正的需求</w:t>
+        <w:t>首先</w:t>
+      </w:r>
+      <w:bookmarkStart w:id="0" w:name="_GoBack"/>
+      <w:r>
+        <w:rPr>
+          <w:rFonts w:ascii="Consolas" w:hAnsi="Consolas" w:hint="eastAsia"/>
+        </w:rPr>
+        <w:t>在项目启动的时候，会有一个需求变更机制，当需求变更时，是需要相关干系人决策的；另外，用户需求发生变更时，首先考虑是否合理，变更成本，是否紧急，不紧急排在后面；如果需求变更不合理，就需和用户协商，告诉用户哪里不合理。</w:t>
+      </w:r>
+      <w:bookmarkEnd w:id="0"/>
+      <w:r>
+        <w:rPr>
+          <w:rFonts w:ascii="Consolas" w:hAnsi="Consolas" w:hint="eastAsia"/>
+        </w:rPr>
+        <w:t>当用户不断发生需求变更时，想一下是用户自己根本不知道自己的真正需求是什么，还是我们理解不到位给用户的东西不是他想要的？所以现在需要挖掘用户变更需求的原因，为什么变更，引导用户挖掘自己真正的需求</w:t>
       </w:r>
       <w:r>
         <w:rPr>
@@ -1239,11 +1253,9 @@
         <w:ind w:firstLine="420"/>
         <w:jc w:val="left"/>
         <w:rPr>
-          <w:rFonts w:ascii="Consolas" w:hAnsi="Consolas"/>
-        </w:rPr>
-      </w:pPr>
-      <w:bookmarkStart w:id="0" w:name="_GoBack"/>
-      <w:bookmarkEnd w:id="0"/>
+          <w:rFonts w:ascii="Consolas" w:hAnsi="Consolas" w:hint="eastAsia"/>
+        </w:rPr>
+      </w:pPr>
       <w:r>
         <w:rPr>
           <w:rFonts w:ascii="Consolas" w:hAnsi="Consolas"/>
@@ -1256,24 +1268,6 @@
         </w:rPr>
         <w:t>、最可怕的就是所谓市场的占有因素，导致项目的被动，频繁的被动接受变更。</w:t>
       </w:r>
-    </w:p>
-    <w:p>
-      <w:pPr>
-        <w:ind w:firstLine="420"/>
-        <w:jc w:val="left"/>
-        <w:rPr>
-          <w:rFonts w:ascii="Consolas" w:hAnsi="Consolas"/>
-        </w:rPr>
-      </w:pPr>
-    </w:p>
-    <w:p>
-      <w:pPr>
-        <w:ind w:firstLine="420"/>
-        <w:jc w:val="left"/>
-        <w:rPr>
-          <w:rFonts w:ascii="Consolas" w:hAnsi="Consolas" w:hint="eastAsia"/>
-        </w:rPr>
-      </w:pPr>
     </w:p>
     <w:sectPr>
       <w:pgSz w:w="11906" w:h="16838"/>

</xml_diff>